<commit_message>
- Anpassung Projektkosten - Anpassung Projektstatusbericht 3 - Hinzufügen Projektstatusbericht 4
</commit_message>
<xml_diff>
--- a/documents/projectmanagement/Protokolle/3_Projektstatusbericht_29-07-16.docx
+++ b/documents/projectmanagement/Protokolle/3_Projektstatusbericht_29-07-16.docx
@@ -379,7 +379,7 @@
           </w:tcPr>
           <w:p>
             <w:r>
-              <w:t>Projektteam</w:t>
+              <w:t>-</w:t>
             </w:r>
           </w:p>
         </w:tc>
@@ -389,8 +389,10 @@
           </w:tcPr>
           <w:p>
             <w:r>
-              <w:t>Projektantrag</w:t>
-            </w:r>
+              <w:t>Beendet am 28.07.16</w:t>
+            </w:r>
+            <w:bookmarkStart w:id="0" w:name="_GoBack"/>
+            <w:bookmarkEnd w:id="0"/>
           </w:p>
         </w:tc>
       </w:tr>
@@ -1367,8 +1369,6 @@
             <w:r>
               <w:t>05.08.2016</w:t>
             </w:r>
-            <w:bookmarkStart w:id="0" w:name="_GoBack"/>
-            <w:bookmarkEnd w:id="0"/>
           </w:p>
         </w:tc>
       </w:tr>
@@ -2534,6 +2534,7 @@
   </w:compat>
   <w:rsids>
     <w:rsidRoot w:val="00B87E0F"/>
+    <w:rsid w:val="003A3A7D"/>
     <w:rsid w:val="003E11B7"/>
     <w:rsid w:val="0089379F"/>
     <w:rsid w:val="00A52B3F"/>
@@ -3295,12 +3296,6 @@
 </file>
 
 <file path=customXml/item1.xml><?xml version="1.0" encoding="utf-8"?>
-<mappings xmlns="http://schemas.microsoft.com/pics">
-  <picture>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</picture>
-</mappings>
-</file>
-
-<file path=customXml/item2.xml><?xml version="1.0" encoding="utf-8"?>
 <FormTemplates xmlns="http://schemas.microsoft.com/sharepoint/v3/contenttype/forms">
   <Display>DocumentLibraryForm</Display>
   <Edit>AssetEditForm</Edit>
@@ -3308,11 +3303,25 @@
 </FormTemplates>
 </file>
 
+<file path=customXml/item2.xml><?xml version="1.0" encoding="utf-8"?>
+<mappings xmlns="http://schemas.microsoft.com/pics">
+  <picture>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</picture>
+</mappings>
+</file>
+
 <file path=customXml/item3.xml><?xml version="1.0" encoding="utf-8"?>
 <b:Sources xmlns:b="http://schemas.openxmlformats.org/officeDocument/2006/bibliography" SelectedStyle="\APA.XSL" StyleName="APA"/>
 </file>
 
 <file path=customXml/itemProps1.xml><?xml version="1.0" encoding="utf-8"?>
+<ds:datastoreItem xmlns:ds="http://schemas.openxmlformats.org/officeDocument/2006/customXml" ds:itemID="{51FBD1A1-449C-4EBE-BCFF-5A2F45398A1C}">
+  <ds:schemaRefs>
+    <ds:schemaRef ds:uri="http://schemas.microsoft.com/sharepoint/v3/contenttype/forms"/>
+  </ds:schemaRefs>
+</ds:datastoreItem>
+</file>
+
+<file path=customXml/itemProps2.xml><?xml version="1.0" encoding="utf-8"?>
 <ds:datastoreItem xmlns:ds="http://schemas.openxmlformats.org/officeDocument/2006/customXml" ds:itemID="{47E18979-C756-43FD-9D2A-15203E6A502A}">
   <ds:schemaRefs>
     <ds:schemaRef ds:uri="http://schemas.microsoft.com/pics"/>
@@ -3320,16 +3329,8 @@
 </ds:datastoreItem>
 </file>
 
-<file path=customXml/itemProps2.xml><?xml version="1.0" encoding="utf-8"?>
-<ds:datastoreItem xmlns:ds="http://schemas.openxmlformats.org/officeDocument/2006/customXml" ds:itemID="{51FBD1A1-449C-4EBE-BCFF-5A2F45398A1C}">
-  <ds:schemaRefs>
-    <ds:schemaRef ds:uri="http://schemas.microsoft.com/sharepoint/v3/contenttype/forms"/>
-  </ds:schemaRefs>
-</ds:datastoreItem>
-</file>
-
 <file path=customXml/itemProps3.xml><?xml version="1.0" encoding="utf-8"?>
-<ds:datastoreItem xmlns:ds="http://schemas.openxmlformats.org/officeDocument/2006/customXml" ds:itemID="{9A2ECC43-2512-4B07-8F3E-5DE44CA0D7B8}">
+<ds:datastoreItem xmlns:ds="http://schemas.openxmlformats.org/officeDocument/2006/customXml" ds:itemID="{56DCB5DA-6F8C-4803-B537-1063A232F6BA}">
   <ds:schemaRefs>
     <ds:schemaRef ds:uri="http://schemas.openxmlformats.org/officeDocument/2006/bibliography"/>
   </ds:schemaRefs>

</xml_diff>